<commit_message>
Account number basic function added - Whole system working
</commit_message>
<xml_diff>
--- a/invoices/askari-bank.docx
+++ b/invoices/askari-bank.docx
@@ -105,10 +105,19 @@
         <w:fldChar w:fldCharType="begin"/>
       </w:r>
       <w:r>
+        <w:instrText xml:space="preserve"> INCLUDEPICTURE  "I:\\MAINDRIVE\\Work\\multiply-file\\docx_templates\\media\\image1.png" \* MERGEFORMATINET </w:instrText>
+      </w:r>
+      <w:r>
+        <w:fldChar w:fldCharType="separate"/>
+      </w:r>
+      <w:r>
+        <w:fldChar w:fldCharType="begin"/>
+      </w:r>
+      <w:r>
         <w:instrText xml:space="preserve"> </w:instrText>
       </w:r>
       <w:r>
-        <w:instrText>INCLUDEPICTURE  "I:\\MAINDRIVE\\Work\\multiply-file\\docx_templates\\media\\image1.png" \* MERGEFORMATINET</w:instrText>
+        <w:instrText>INCLUDEPICTURE  "I:\\MAINDRIVE\\Work\\multiply-file\\invoices\\media\\image1.png" \* MERGEFORMATINET</w:instrText>
       </w:r>
       <w:r>
         <w:instrText xml:space="preserve"> </w:instrText>
@@ -137,10 +146,13 @@
             <v:path o:extrusionok="f" gradientshapeok="t" o:connecttype="rect"/>
             <o:lock v:ext="edit" aspectratio="t"/>
           </v:shapetype>
-          <v:shape id="_x0000_i1025" type="#_x0000_t75" style="width:103.8pt;height:34.9pt">
+          <v:shape id="_x0000_i1025" type="#_x0000_t75" style="width:103.5pt;height:35.25pt">
             <v:imagedata r:id="rId6" r:href="rId7"/>
           </v:shape>
         </w:pict>
+      </w:r>
+      <w:r>
+        <w:fldChar w:fldCharType="end"/>
       </w:r>
       <w:r>
         <w:fldChar w:fldCharType="end"/>
@@ -536,7 +548,12 @@
         <w:t xml:space="preserve">ACCOUNT NUMBER </w:t>
       </w:r>
       <w:r>
-        <w:t>252265874458</w:t>
+        <w:t>{{account_number</w:t>
+      </w:r>
+      <w:bookmarkStart w:id="0" w:name="_GoBack"/>
+      <w:bookmarkEnd w:id="0"/>
+      <w:r>
+        <w:t>}}</w:t>
       </w:r>
     </w:p>
     <w:p>
@@ -558,8 +575,6 @@
         <w:spacing w:after="0" w:line="200" w:lineRule="exact"/>
         <w:jc w:val="center"/>
       </w:pPr>
-      <w:bookmarkStart w:id="0" w:name="_GoBack"/>
-      <w:bookmarkEnd w:id="0"/>
       <w:r>
         <w:t>25/04/2021 To 25/05/2021</w:t>
       </w:r>

</xml_diff>